<commit_message>
added README>docx files of all the codes.
</commit_message>
<xml_diff>
--- a/Display_Cluster_Records/README.docx
+++ b/Display_Cluster_Records/README.docx
@@ -10,6 +10,7 @@
           <w:rFonts w:ascii="Times New Roman" w:eastAsia="Times New Roman" w:hAnsi="Times New Roman"/>
         </w:rPr>
       </w:pPr>
+      <w:bookmarkStart w:id="0" w:name="_GoBack"/>
       <w:r>
         <w:rPr>
           <w:rFonts w:eastAsia="Times New Roman"/>
@@ -29,29 +30,7 @@
         <w:rPr>
           <w:lang w:val="en-AU"/>
         </w:rPr>
-        <w:t xml:space="preserve">A clustering technique called "Unique </w:t>
-      </w:r>
-      <w:proofErr w:type="spellStart"/>
-      <w:r>
-        <w:rPr>
-          <w:lang w:val="en-AU"/>
-        </w:rPr>
-        <w:t>Neighborhood</w:t>
-      </w:r>
-      <w:proofErr w:type="spellEnd"/>
-      <w:r>
-        <w:rPr>
-          <w:lang w:val="en-AU"/>
-        </w:rPr>
-        <w:t xml:space="preserve"> Set Parameter Independent Density-Based Clustering with Outlier Detectio</w:t>
-      </w:r>
-      <w:bookmarkStart w:id="0" w:name="_GoBack"/>
-      <w:bookmarkEnd w:id="0"/>
-      <w:r>
-        <w:rPr>
-          <w:lang w:val="en-AU"/>
-        </w:rPr>
-        <w:t>n" (PIDC-O) is applied on a dataset having 450 records and two attributes (X, Y). The number of clusters produced by PIDC-O from the dataset is four namely Cluster1, Cluster2, Cluster3 and Cluster4. A text file (</w:t>
+        <w:t>A clustering technique called "Unique Neighborhood Set Parameter Independent Density-Based Clustering with Outlier Detection" (PIDC-O) is applied on a dataset having 450 records and two attributes (X, Y). The number of clusters produced by PIDC-O from the dataset is four namely Cluster1, Cluster2, Cluster3 and Cluster4. A text file (</w:t>
       </w:r>
       <w:r>
         <w:rPr>
@@ -1084,21 +1063,7 @@
         <w:rPr>
           <w:lang w:val="en-AU"/>
         </w:rPr>
-        <w:t xml:space="preserve">For task two, there is only one class PIDCO.java and Cluster.txt. the file should be placed in </w:t>
-      </w:r>
-      <w:proofErr w:type="spellStart"/>
-      <w:r>
-        <w:rPr>
-          <w:lang w:val="en-AU"/>
-        </w:rPr>
-        <w:t>src</w:t>
-      </w:r>
-      <w:proofErr w:type="spellEnd"/>
-      <w:r>
-        <w:rPr>
-          <w:lang w:val="en-AU"/>
-        </w:rPr>
-        <w:t xml:space="preserve"> folder of java project.</w:t>
+        <w:t>For task two, there is only one class PIDCO.java and Cluster.txt. the file should be placed in src folder of java project.</w:t>
       </w:r>
     </w:p>
     <w:p>
@@ -1166,87 +1131,63 @@
       <w:r>
         <w:t xml:space="preserve">Figure </w:t>
       </w:r>
-      <w:r>
+      <w:fldSimple w:instr=" SEQ Figure \* ARABIC ">
+        <w:r>
+          <w:rPr>
+            <w:noProof/>
+          </w:rPr>
+          <w:t>1</w:t>
+        </w:r>
+      </w:fldSimple>
+      <w:r>
+        <w:t>: File directory for task 2</w:t>
+      </w:r>
+      <w:bookmarkEnd w:id="2"/>
+    </w:p>
+    <w:p>
+      <w:pPr>
+        <w:spacing w:before="100" w:beforeAutospacing="1" w:line="360" w:lineRule="auto"/>
+        <w:rPr>
+          <w:lang w:val="en-AU"/>
+        </w:rPr>
+      </w:pPr>
+      <w:r>
+        <w:rPr>
+          <w:lang w:val="en-AU"/>
+        </w:rPr>
+        <w:t xml:space="preserve">The program reads cluster.txt file from src folder as shown in </w:t>
+      </w:r>
+      <w:r>
+        <w:rPr>
+          <w:lang w:val="en-AU"/>
+        </w:rPr>
         <w:fldChar w:fldCharType="begin"/>
       </w:r>
       <w:r>
-        <w:instrText xml:space="preserve"> SEQ Figure \* ARABIC </w:instrText>
-      </w:r>
-      <w:r>
+        <w:rPr>
+          <w:lang w:val="en-AU"/>
+        </w:rPr>
+        <w:instrText xml:space="preserve"> REF _Ref523616427 \h  \* MERGEFORMAT </w:instrText>
+      </w:r>
+      <w:r>
+        <w:rPr>
+          <w:lang w:val="en-AU"/>
+        </w:rPr>
+      </w:r>
+      <w:r>
+        <w:rPr>
+          <w:lang w:val="en-AU"/>
+        </w:rPr>
         <w:fldChar w:fldCharType="separate"/>
       </w:r>
       <w:r>
+        <w:t xml:space="preserve">Figure </w:t>
+      </w:r>
+      <w:r>
         <w:rPr>
           <w:noProof/>
         </w:rPr>
-        <w:t>25</w:t>
-      </w:r>
-      <w:r>
-        <w:fldChar w:fldCharType="end"/>
-      </w:r>
-      <w:r>
-        <w:t>: File directory for task 2</w:t>
-      </w:r>
-      <w:bookmarkEnd w:id="2"/>
-    </w:p>
-    <w:p>
-      <w:pPr>
-        <w:spacing w:before="100" w:beforeAutospacing="1" w:line="360" w:lineRule="auto"/>
-        <w:rPr>
-          <w:lang w:val="en-AU"/>
-        </w:rPr>
-      </w:pPr>
-      <w:r>
-        <w:rPr>
-          <w:lang w:val="en-AU"/>
-        </w:rPr>
-        <w:t xml:space="preserve">The program reads cluster.txt file from </w:t>
-      </w:r>
-      <w:proofErr w:type="spellStart"/>
-      <w:r>
-        <w:rPr>
-          <w:lang w:val="en-AU"/>
-        </w:rPr>
-        <w:t>src</w:t>
-      </w:r>
-      <w:proofErr w:type="spellEnd"/>
-      <w:r>
-        <w:rPr>
-          <w:lang w:val="en-AU"/>
-        </w:rPr>
-        <w:t xml:space="preserve"> folder as shown in </w:t>
-      </w:r>
-      <w:r>
-        <w:rPr>
-          <w:lang w:val="en-AU"/>
-        </w:rPr>
-        <w:fldChar w:fldCharType="begin"/>
-      </w:r>
-      <w:r>
-        <w:rPr>
-          <w:lang w:val="en-AU"/>
-        </w:rPr>
-        <w:instrText xml:space="preserve"> REF _Ref523616427 \h  \* MERGEFORMAT </w:instrText>
-      </w:r>
-      <w:r>
-        <w:rPr>
-          <w:lang w:val="en-AU"/>
-        </w:rPr>
-      </w:r>
-      <w:r>
-        <w:rPr>
-          <w:lang w:val="en-AU"/>
-        </w:rPr>
-        <w:fldChar w:fldCharType="separate"/>
-      </w:r>
-      <w:r>
-        <w:t xml:space="preserve">Figure </w:t>
-      </w:r>
-      <w:r>
-        <w:rPr>
-          <w:noProof/>
-        </w:rPr>
-        <w:t>26</w:t>
+        <w:t>2</w:t>
       </w:r>
       <w:r>
         <w:rPr>
@@ -1319,24 +1260,14 @@
       <w:r>
         <w:t xml:space="preserve">Figure </w:t>
       </w:r>
-      <w:r>
-        <w:fldChar w:fldCharType="begin"/>
-      </w:r>
-      <w:r>
-        <w:instrText xml:space="preserve"> SEQ Figure \* ARABIC </w:instrText>
-      </w:r>
-      <w:r>
-        <w:fldChar w:fldCharType="separate"/>
-      </w:r>
-      <w:r>
-        <w:rPr>
-          <w:noProof/>
-        </w:rPr>
-        <w:t>26</w:t>
-      </w:r>
-      <w:r>
-        <w:fldChar w:fldCharType="end"/>
-      </w:r>
+      <w:fldSimple w:instr=" SEQ Figure \* ARABIC ">
+        <w:r>
+          <w:rPr>
+            <w:noProof/>
+          </w:rPr>
+          <w:t>2</w:t>
+        </w:r>
+      </w:fldSimple>
       <w:bookmarkEnd w:id="3"/>
       <w:r>
         <w:t>: Reading file path.</w:t>
@@ -1381,7 +1312,7 @@
         <w:rPr>
           <w:noProof/>
         </w:rPr>
-        <w:t>27</w:t>
+        <w:t>3</w:t>
       </w:r>
       <w:r>
         <w:fldChar w:fldCharType="end"/>
@@ -1452,24 +1383,14 @@
       <w:r>
         <w:t xml:space="preserve">Figure </w:t>
       </w:r>
-      <w:r>
-        <w:fldChar w:fldCharType="begin"/>
-      </w:r>
-      <w:r>
-        <w:instrText xml:space="preserve"> SEQ Figure \* ARABIC </w:instrText>
-      </w:r>
-      <w:r>
-        <w:fldChar w:fldCharType="separate"/>
-      </w:r>
-      <w:r>
-        <w:rPr>
-          <w:noProof/>
-        </w:rPr>
-        <w:t>27</w:t>
-      </w:r>
-      <w:r>
-        <w:fldChar w:fldCharType="end"/>
-      </w:r>
+      <w:fldSimple w:instr=" SEQ Figure \* ARABIC ">
+        <w:r>
+          <w:rPr>
+            <w:noProof/>
+          </w:rPr>
+          <w:t>3</w:t>
+        </w:r>
+      </w:fldSimple>
       <w:bookmarkEnd w:id="7"/>
       <w:r>
         <w:t>: Array lists for each cluster.</w:t>
@@ -1485,14 +1406,9 @@
       <w:bookmarkStart w:id="10" w:name="_Toc523626088"/>
       <w:r>
         <w:lastRenderedPageBreak/>
-        <w:t xml:space="preserve">Cluster Data Stored in Format String </w:t>
-      </w:r>
-      <w:proofErr w:type="spellStart"/>
-      <w:r>
-        <w:t>x$y</w:t>
+        <w:t>Cluster Data Stored in Format String x$y</w:t>
       </w:r>
       <w:bookmarkEnd w:id="10"/>
-      <w:proofErr w:type="spellEnd"/>
     </w:p>
     <w:p>
       <w:pPr>
@@ -1537,7 +1453,7 @@
         <w:rPr>
           <w:noProof/>
         </w:rPr>
-        <w:t>28</w:t>
+        <w:t>4</w:t>
       </w:r>
       <w:r>
         <w:rPr>
@@ -1549,21 +1465,7 @@
         <w:rPr>
           <w:lang w:val="en-AU"/>
         </w:rPr>
-        <w:t>. The entries are stored in the form of string and the format is: “</w:t>
-      </w:r>
-      <w:proofErr w:type="spellStart"/>
-      <w:r>
-        <w:rPr>
-          <w:lang w:val="en-AU"/>
-        </w:rPr>
-        <w:t>x$y</w:t>
-      </w:r>
-      <w:proofErr w:type="spellEnd"/>
-      <w:r>
-        <w:rPr>
-          <w:lang w:val="en-AU"/>
-        </w:rPr>
-        <w:t>”, that is x and y values are separated by $ sign.</w:t>
+        <w:t>. The entries are stored in the form of string and the format is: “x$y”, that is x and y values are separated by $ sign.</w:t>
       </w:r>
     </w:p>
     <w:p>
@@ -1633,24 +1535,14 @@
       <w:r>
         <w:t xml:space="preserve">Figure </w:t>
       </w:r>
-      <w:r>
-        <w:fldChar w:fldCharType="begin"/>
-      </w:r>
-      <w:r>
-        <w:instrText xml:space="preserve"> SEQ Figure \* ARABIC </w:instrText>
-      </w:r>
-      <w:r>
-        <w:fldChar w:fldCharType="separate"/>
-      </w:r>
-      <w:r>
-        <w:rPr>
-          <w:noProof/>
-        </w:rPr>
-        <w:t>28</w:t>
-      </w:r>
-      <w:r>
-        <w:fldChar w:fldCharType="end"/>
-      </w:r>
+      <w:fldSimple w:instr=" SEQ Figure \* ARABIC ">
+        <w:r>
+          <w:rPr>
+            <w:noProof/>
+          </w:rPr>
+          <w:t>4</w:t>
+        </w:r>
+      </w:fldSimple>
       <w:bookmarkEnd w:id="11"/>
       <w:r>
         <w:t>: Filtering each entry according to cluster.</w:t>
@@ -1712,7 +1604,7 @@
         <w:rPr>
           <w:noProof/>
         </w:rPr>
-        <w:t>29</w:t>
+        <w:t>5</w:t>
       </w:r>
       <w:r>
         <w:rPr>
@@ -1794,24 +1686,14 @@
       <w:r>
         <w:t xml:space="preserve">Figure </w:t>
       </w:r>
-      <w:r>
-        <w:fldChar w:fldCharType="begin"/>
-      </w:r>
-      <w:r>
-        <w:instrText xml:space="preserve"> SEQ Figure \* ARABIC </w:instrText>
-      </w:r>
-      <w:r>
-        <w:fldChar w:fldCharType="separate"/>
-      </w:r>
-      <w:r>
-        <w:rPr>
-          <w:noProof/>
-        </w:rPr>
-        <w:t>29</w:t>
-      </w:r>
-      <w:r>
-        <w:fldChar w:fldCharType="end"/>
-      </w:r>
+      <w:fldSimple w:instr=" SEQ Figure \* ARABIC ">
+        <w:r>
+          <w:rPr>
+            <w:noProof/>
+          </w:rPr>
+          <w:t>5</w:t>
+        </w:r>
+      </w:fldSimple>
       <w:bookmarkEnd w:id="15"/>
       <w:r>
         <w:t>: Stage set</w:t>
@@ -1983,24 +1865,14 @@
       <w:r>
         <w:t xml:space="preserve">Figure </w:t>
       </w:r>
-      <w:r>
-        <w:fldChar w:fldCharType="begin"/>
-      </w:r>
-      <w:r>
-        <w:instrText xml:space="preserve"> SEQ Figure \* ARABIC </w:instrText>
-      </w:r>
-      <w:r>
-        <w:fldChar w:fldCharType="separate"/>
-      </w:r>
-      <w:r>
-        <w:rPr>
-          <w:noProof/>
-        </w:rPr>
-        <w:t>30</w:t>
-      </w:r>
-      <w:r>
-        <w:fldChar w:fldCharType="end"/>
-      </w:r>
+      <w:fldSimple w:instr=" SEQ Figure \* ARABIC ">
+        <w:r>
+          <w:rPr>
+            <w:noProof/>
+          </w:rPr>
+          <w:t>6</w:t>
+        </w:r>
+      </w:fldSimple>
       <w:r>
         <w:t>: Cluster 1 plotting.</w:t>
       </w:r>
@@ -2070,24 +1942,14 @@
       <w:r>
         <w:t xml:space="preserve">Figure </w:t>
       </w:r>
-      <w:r>
-        <w:fldChar w:fldCharType="begin"/>
-      </w:r>
-      <w:r>
-        <w:instrText xml:space="preserve"> SEQ Figure \* ARABIC </w:instrText>
-      </w:r>
-      <w:r>
-        <w:fldChar w:fldCharType="separate"/>
-      </w:r>
-      <w:r>
-        <w:rPr>
-          <w:noProof/>
-        </w:rPr>
-        <w:t>31</w:t>
-      </w:r>
-      <w:r>
-        <w:fldChar w:fldCharType="end"/>
-      </w:r>
+      <w:fldSimple w:instr=" SEQ Figure \* ARABIC ">
+        <w:r>
+          <w:rPr>
+            <w:noProof/>
+          </w:rPr>
+          <w:t>7</w:t>
+        </w:r>
+      </w:fldSimple>
       <w:r>
         <w:t>: Cluster 2 plotting.</w:t>
       </w:r>
@@ -2160,24 +2022,14 @@
       <w:r>
         <w:t xml:space="preserve">Figure </w:t>
       </w:r>
-      <w:r>
-        <w:fldChar w:fldCharType="begin"/>
-      </w:r>
-      <w:r>
-        <w:instrText xml:space="preserve"> SEQ Figure \* ARABIC </w:instrText>
-      </w:r>
-      <w:r>
-        <w:fldChar w:fldCharType="separate"/>
-      </w:r>
-      <w:r>
-        <w:rPr>
-          <w:noProof/>
-        </w:rPr>
-        <w:t>32</w:t>
-      </w:r>
-      <w:r>
-        <w:fldChar w:fldCharType="end"/>
-      </w:r>
+      <w:fldSimple w:instr=" SEQ Figure \* ARABIC ">
+        <w:r>
+          <w:rPr>
+            <w:noProof/>
+          </w:rPr>
+          <w:t>8</w:t>
+        </w:r>
+      </w:fldSimple>
       <w:r>
         <w:t>: Custer 3 plotting</w:t>
       </w:r>
@@ -2250,24 +2102,14 @@
       <w:r>
         <w:t xml:space="preserve">Figure </w:t>
       </w:r>
-      <w:r>
-        <w:fldChar w:fldCharType="begin"/>
-      </w:r>
-      <w:r>
-        <w:instrText xml:space="preserve"> SEQ Figure \* ARABIC </w:instrText>
-      </w:r>
-      <w:r>
-        <w:fldChar w:fldCharType="separate"/>
-      </w:r>
-      <w:r>
-        <w:rPr>
-          <w:noProof/>
-        </w:rPr>
-        <w:t>33</w:t>
-      </w:r>
-      <w:r>
-        <w:fldChar w:fldCharType="end"/>
-      </w:r>
+      <w:fldSimple w:instr=" SEQ Figure \* ARABIC ">
+        <w:r>
+          <w:rPr>
+            <w:noProof/>
+          </w:rPr>
+          <w:t>9</w:t>
+        </w:r>
+      </w:fldSimple>
       <w:r>
         <w:t>: Cluster 4 plotting.</w:t>
       </w:r>
@@ -2328,7 +2170,7 @@
         <w:rPr>
           <w:noProof/>
         </w:rPr>
-        <w:t>34</w:t>
+        <w:t>10</w:t>
       </w:r>
       <w:r>
         <w:rPr>
@@ -2408,24 +2250,14 @@
       <w:r>
         <w:t xml:space="preserve">Figure </w:t>
       </w:r>
-      <w:r>
-        <w:fldChar w:fldCharType="begin"/>
-      </w:r>
-      <w:r>
-        <w:instrText xml:space="preserve"> SEQ Figure \* ARABIC </w:instrText>
-      </w:r>
-      <w:r>
-        <w:fldChar w:fldCharType="separate"/>
-      </w:r>
-      <w:r>
-        <w:rPr>
-          <w:noProof/>
-        </w:rPr>
-        <w:t>34</w:t>
-      </w:r>
-      <w:r>
-        <w:fldChar w:fldCharType="end"/>
-      </w:r>
+      <w:fldSimple w:instr=" SEQ Figure \* ARABIC ">
+        <w:r>
+          <w:rPr>
+            <w:noProof/>
+          </w:rPr>
+          <w:t>10</w:t>
+        </w:r>
+      </w:fldSimple>
       <w:bookmarkEnd w:id="28"/>
       <w:r>
         <w:t>: Records of four clusters.</w:t>
@@ -2476,7 +2308,7 @@
         <w:rPr>
           <w:noProof/>
         </w:rPr>
-        <w:t>35</w:t>
+        <w:t>11</w:t>
       </w:r>
       <w:r>
         <w:rPr>
@@ -2549,24 +2381,14 @@
       <w:r>
         <w:t xml:space="preserve">Figure </w:t>
       </w:r>
-      <w:r>
-        <w:fldChar w:fldCharType="begin"/>
-      </w:r>
-      <w:r>
-        <w:instrText xml:space="preserve"> SEQ Figure \* ARABIC </w:instrText>
-      </w:r>
-      <w:r>
-        <w:fldChar w:fldCharType="separate"/>
-      </w:r>
-      <w:r>
-        <w:rPr>
-          <w:noProof/>
-        </w:rPr>
-        <w:t>35</w:t>
-      </w:r>
-      <w:r>
-        <w:fldChar w:fldCharType="end"/>
-      </w:r>
+      <w:fldSimple w:instr=" SEQ Figure \* ARABIC ">
+        <w:r>
+          <w:rPr>
+            <w:noProof/>
+          </w:rPr>
+          <w:t>11</w:t>
+        </w:r>
+      </w:fldSimple>
       <w:bookmarkEnd w:id="31"/>
       <w:r>
         <w:t>: Unique colour for each cluster.</w:t>
@@ -2605,7 +2427,7 @@
         <w:rPr>
           <w:noProof/>
         </w:rPr>
-        <w:t>36</w:t>
+        <w:t>12</w:t>
       </w:r>
       <w:r>
         <w:fldChar w:fldCharType="end"/>
@@ -2684,24 +2506,14 @@
       <w:r>
         <w:t xml:space="preserve">Figure </w:t>
       </w:r>
-      <w:r>
-        <w:fldChar w:fldCharType="begin"/>
-      </w:r>
-      <w:r>
-        <w:instrText xml:space="preserve"> SEQ Figure \* ARABIC </w:instrText>
-      </w:r>
-      <w:r>
-        <w:fldChar w:fldCharType="separate"/>
-      </w:r>
-      <w:r>
-        <w:rPr>
-          <w:noProof/>
-        </w:rPr>
-        <w:t>36</w:t>
-      </w:r>
-      <w:r>
-        <w:fldChar w:fldCharType="end"/>
-      </w:r>
+      <w:fldSimple w:instr=" SEQ Figure \* ARABIC ">
+        <w:r>
+          <w:rPr>
+            <w:noProof/>
+          </w:rPr>
+          <w:t>12</w:t>
+        </w:r>
+      </w:fldSimple>
       <w:bookmarkEnd w:id="35"/>
       <w:r>
         <w:t xml:space="preserve">: </w:t>
@@ -2730,6 +2542,7 @@
         </w:rPr>
       </w:pPr>
     </w:p>
+    <w:bookmarkEnd w:id="0"/>
     <w:p>
       <w:pPr>
         <w:spacing w:line="360" w:lineRule="auto"/>
@@ -4871,7 +4684,7 @@
 </file>
 
 <file path=customXml/itemProps1.xml><?xml version="1.0" encoding="utf-8"?>
-<ds:datastoreItem xmlns:ds="http://schemas.openxmlformats.org/officeDocument/2006/customXml" ds:itemID="{AC7E19C0-DF63-C147-8534-6130CF9190B4}">
+<ds:datastoreItem xmlns:ds="http://schemas.openxmlformats.org/officeDocument/2006/customXml" ds:itemID="{F8FD68B7-0B12-B14D-80F7-BDA04E568B4F}">
   <ds:schemaRefs>
     <ds:schemaRef ds:uri="http://schemas.openxmlformats.org/officeDocument/2006/bibliography"/>
   </ds:schemaRefs>

</xml_diff>